<commit_message>
Updating per last update with more information
</commit_message>
<xml_diff>
--- a/Submittal Automation - Testing/BLANK_MISC/Telecommunications Contractor.docx
+++ b/Submittal Automation - Testing/BLANK_MISC/Telecommunications Contractor.docx
@@ -147,8 +147,6 @@
       <w:r>
         <w:t>~</w:t>
       </w:r>
-      <w:bookmarkStart w:id="0" w:name="_GoBack"/>
-      <w:bookmarkEnd w:id="0"/>
     </w:p>
     <w:p>
       <w:pPr>
@@ -199,6 +197,11 @@
       <w:r>
         <w:t>NOAA Pacific Regional Center, Main Facility</w:t>
       </w:r>
+    </w:p>
+    <w:p>
+      <w:pPr>
+        <w:ind w:left="720"/>
+      </w:pPr>
     </w:p>
     <w:p>
       <w:pPr>
@@ -217,11 +220,8 @@
       <w:pPr>
         <w:pStyle w:val="InsideAddress"/>
       </w:pPr>
-    </w:p>
-    <w:p>
-      <w:pPr>
-        <w:pStyle w:val="InsideAddress"/>
-      </w:pPr>
+      <w:bookmarkStart w:id="0" w:name="_GoBack"/>
+      <w:bookmarkEnd w:id="0"/>
     </w:p>
     <w:p>
       <w:pPr>

</xml_diff>